<commit_message>
Changed back to PHP includes and updated resume with angular functionality
</commit_message>
<xml_diff>
--- a/Resume.docx
+++ b/Resume.docx
@@ -385,15 +385,6 @@
     </w:p>
     <w:p>
       <w:pPr>
-        <w:rPr>
-          <w:rFonts w:ascii="Times New Roman" w:hAnsi="Times New Roman"/>
-          <w:sz w:val="14"/>
-          <w:szCs w:val="10"/>
-        </w:rPr>
-      </w:pPr>
-    </w:p>
-    <w:p>
-      <w:pPr>
         <w:pStyle w:val="ColorfulList-Accent11"/>
         <w:pBdr>
           <w:bottom w:val="single" w:sz="12" w:space="1" w:color="auto"/>
@@ -534,6 +525,14 @@
         </w:rPr>
         <w:t>, Enterprise Computing</w:t>
       </w:r>
+      <w:r>
+        <w:rPr>
+          <w:rFonts w:ascii="Times New Roman" w:hAnsi="Times New Roman"/>
+          <w:sz w:val="20"/>
+          <w:szCs w:val="20"/>
+        </w:rPr>
+        <w:t>, Theory of Programming Languages, Internetworking, Software Development</w:t>
+      </w:r>
     </w:p>
     <w:p>
       <w:pPr>
@@ -718,22 +717,6 @@
           <w:sz w:val="20"/>
           <w:szCs w:val="20"/>
         </w:rPr>
-        <w:t xml:space="preserve"> j</w:t>
-      </w:r>
-      <w:r>
-        <w:rPr>
-          <w:rFonts w:ascii="Times New Roman" w:hAnsi="Times New Roman"/>
-          <w:sz w:val="20"/>
-          <w:szCs w:val="20"/>
-        </w:rPr>
-        <w:t xml:space="preserve">Query, JavaScript, </w:t>
-      </w:r>
-      <w:r>
-        <w:rPr>
-          <w:rFonts w:ascii="Times New Roman" w:hAnsi="Times New Roman"/>
-          <w:sz w:val="20"/>
-          <w:szCs w:val="20"/>
-        </w:rPr>
         <w:t xml:space="preserve"> </w:t>
       </w:r>
       <w:r>
@@ -742,6 +725,54 @@
           <w:sz w:val="20"/>
           <w:szCs w:val="20"/>
         </w:rPr>
+        <w:t xml:space="preserve"> </w:t>
+      </w:r>
+      <w:r>
+        <w:rPr>
+          <w:rFonts w:ascii="Times New Roman" w:hAnsi="Times New Roman"/>
+          <w:sz w:val="20"/>
+          <w:szCs w:val="20"/>
+        </w:rPr>
+        <w:t>JavaScript,</w:t>
+      </w:r>
+      <w:r>
+        <w:rPr>
+          <w:rFonts w:ascii="Times New Roman" w:hAnsi="Times New Roman"/>
+          <w:sz w:val="20"/>
+          <w:szCs w:val="20"/>
+        </w:rPr>
+        <w:t xml:space="preserve"> </w:t>
+      </w:r>
+      <w:r>
+        <w:rPr>
+          <w:rFonts w:ascii="Times New Roman" w:hAnsi="Times New Roman"/>
+          <w:sz w:val="20"/>
+          <w:szCs w:val="20"/>
+        </w:rPr>
+        <w:t>j</w:t>
+      </w:r>
+      <w:r>
+        <w:rPr>
+          <w:rFonts w:ascii="Times New Roman" w:hAnsi="Times New Roman"/>
+          <w:sz w:val="20"/>
+          <w:szCs w:val="20"/>
+        </w:rPr>
+        <w:t xml:space="preserve">Query, </w:t>
+      </w:r>
+      <w:r>
+        <w:rPr>
+          <w:rFonts w:ascii="Times New Roman" w:hAnsi="Times New Roman"/>
+          <w:sz w:val="20"/>
+          <w:szCs w:val="20"/>
+        </w:rPr>
+        <w:t xml:space="preserve">AngularJS, </w:t>
+      </w:r>
+      <w:r>
+        <w:rPr>
+          <w:rFonts w:ascii="Times New Roman" w:hAnsi="Times New Roman"/>
+          <w:sz w:val="20"/>
+          <w:szCs w:val="20"/>
+        </w:rPr>
         <w:t xml:space="preserve">AJAX, </w:t>
       </w:r>
       <w:r>
@@ -824,20 +855,8 @@
         </w:rPr>
         <w:t>and Assembly Language</w:t>
       </w:r>
-    </w:p>
-    <w:p>
-      <w:pPr>
-        <w:pBdr>
-          <w:bottom w:val="single" w:sz="12" w:space="1" w:color="auto"/>
-        </w:pBdr>
-        <w:outlineLvl w:val="0"/>
-        <w:rPr>
-          <w:rFonts w:ascii="Times New Roman" w:hAnsi="Times New Roman"/>
-          <w:b/>
-          <w:sz w:val="14"/>
-          <w:szCs w:val="10"/>
-        </w:rPr>
-      </w:pPr>
+      <w:bookmarkStart w:id="0" w:name="_GoBack"/>
+      <w:bookmarkEnd w:id="0"/>
     </w:p>
     <w:p>
       <w:pPr>
@@ -2090,17 +2109,7 @@
           <w:sz w:val="20"/>
           <w:szCs w:val="20"/>
         </w:rPr>
-        <w:t>ev</w:t>
-      </w:r>
-      <w:bookmarkStart w:id="0" w:name="_GoBack"/>
-      <w:bookmarkEnd w:id="0"/>
-      <w:r>
-        <w:rPr>
-          <w:rFonts w:ascii="Times New Roman" w:hAnsi="Times New Roman"/>
-          <w:sz w:val="20"/>
-          <w:szCs w:val="20"/>
-        </w:rPr>
-        <w:t>enues</w:t>
+        <w:t>evenues</w:t>
       </w:r>
       <w:r>
         <w:rPr>
@@ -2158,17 +2167,6 @@
         </w:rPr>
         <w:t>day</w:t>
       </w:r>
-    </w:p>
-    <w:p>
-      <w:pPr>
-        <w:pStyle w:val="ListParagraph"/>
-        <w:ind w:left="360"/>
-        <w:rPr>
-          <w:rFonts w:ascii="Times New Roman" w:hAnsi="Times New Roman"/>
-          <w:sz w:val="10"/>
-          <w:szCs w:val="20"/>
-        </w:rPr>
-      </w:pPr>
     </w:p>
     <w:p>
       <w:pPr>
@@ -2232,17 +2230,8 @@
           <w:rFonts w:ascii="Times New Roman" w:hAnsi="Times New Roman"/>
           <w:sz w:val="20"/>
         </w:rPr>
-        <w:t xml:space="preserve">Attend talks about relevant and uprising computer topics and events such as </w:t>
-      </w:r>
-      <w:proofErr w:type="spellStart"/>
-      <w:r>
-        <w:rPr>
-          <w:rFonts w:ascii="Times New Roman" w:hAnsi="Times New Roman"/>
-          <w:sz w:val="20"/>
-        </w:rPr>
-        <w:t>hackathons</w:t>
-      </w:r>
-      <w:proofErr w:type="spellEnd"/>
+        <w:t>Attend talks about relevant and uprising computer topics and events such as hackathons</w:t>
+      </w:r>
     </w:p>
     <w:p>
       <w:pPr>
@@ -2439,21 +2428,6 @@
         </w:rPr>
         <w:t xml:space="preserve"> marrow drive as well as other local community service projects</w:t>
       </w:r>
-    </w:p>
-    <w:p>
-      <w:pPr>
-        <w:pStyle w:val="ColorfulList-Accent11"/>
-        <w:pBdr>
-          <w:bottom w:val="single" w:sz="12" w:space="1" w:color="auto"/>
-        </w:pBdr>
-        <w:ind w:left="0"/>
-        <w:rPr>
-          <w:rFonts w:ascii="Times New Roman" w:hAnsi="Times New Roman"/>
-          <w:b/>
-          <w:sz w:val="10"/>
-          <w:szCs w:val="10"/>
-        </w:rPr>
-      </w:pPr>
     </w:p>
     <w:p>
       <w:pPr>
@@ -9091,7 +9065,7 @@
 </file>
 
 <file path=customXml/itemProps1.xml><?xml version="1.0" encoding="utf-8"?>
-<ds:datastoreItem xmlns:ds="http://schemas.openxmlformats.org/officeDocument/2006/customXml" ds:itemID="{269AF4C0-70C7-4358-8016-C7E376BCDCF3}">
+<ds:datastoreItem xmlns:ds="http://schemas.openxmlformats.org/officeDocument/2006/customXml" ds:itemID="{6B4F5BD6-C2AF-474C-9459-A0845F43D654}">
   <ds:schemaRefs>
     <ds:schemaRef ds:uri="http://schemas.openxmlformats.org/officeDocument/2006/bibliography"/>
   </ds:schemaRefs>

</xml_diff>